<commit_message>
Added enemies and death
</commit_message>
<xml_diff>
--- a/game-design.docx
+++ b/game-design.docx
@@ -4,6 +4,8 @@
   <w:body>
     <w:p>
       <w:pPr>
+        <w:pStyle w:val="Title"/>
+        <w:jc w:val="center"/>
         <w:rPr>
           <w:lang w:val="en-GB"/>
         </w:rPr>
@@ -12,8 +14,22 @@
         <w:rPr>
           <w:lang w:val="en-GB"/>
         </w:rPr>
-        <w:t>Test1234</w:t>
+        <w:t>The Forest</w:t>
       </w:r>
+    </w:p>
+    <w:p>
+      <w:pPr>
+        <w:rPr>
+          <w:lang w:val="en-GB"/>
+        </w:rPr>
+      </w:pPr>
+    </w:p>
+    <w:p>
+      <w:pPr>
+        <w:rPr>
+          <w:lang w:val="en-GB"/>
+        </w:rPr>
+      </w:pPr>
       <w:bookmarkStart w:id="0" w:name="_GoBack"/>
       <w:bookmarkEnd w:id="0"/>
     </w:p>
@@ -214,6 +230,45 @@
     <w:semiHidden/>
     <w:unhideWhenUsed/>
   </w:style>
+  <w:style w:type="paragraph" w:styleId="Title">
+    <w:name w:val="Title"/>
+    <w:basedOn w:val="Normal"/>
+    <w:next w:val="Normal"/>
+    <w:link w:val="TitleChar"/>
+    <w:uiPriority w:val="10"/>
+    <w:qFormat/>
+    <w:rsid w:val="00B27D33"/>
+    <w:pPr>
+      <w:pBdr>
+        <w:bottom w:val="single" w:sz="8" w:space="4" w:color="4F81BD" w:themeColor="accent1"/>
+      </w:pBdr>
+      <w:spacing w:after="300" w:line="240" w:lineRule="auto"/>
+      <w:contextualSpacing/>
+    </w:pPr>
+    <w:rPr>
+      <w:rFonts w:asciiTheme="majorHAnsi" w:eastAsiaTheme="majorEastAsia" w:hAnsiTheme="majorHAnsi" w:cstheme="majorBidi"/>
+      <w:color w:val="17365D" w:themeColor="text2" w:themeShade="BF"/>
+      <w:spacing w:val="5"/>
+      <w:kern w:val="28"/>
+      <w:sz w:val="52"/>
+      <w:szCs w:val="52"/>
+    </w:rPr>
+  </w:style>
+  <w:style w:type="character" w:customStyle="1" w:styleId="TitleChar">
+    <w:name w:val="Title Char"/>
+    <w:basedOn w:val="DefaultParagraphFont"/>
+    <w:link w:val="Title"/>
+    <w:uiPriority w:val="10"/>
+    <w:rsid w:val="00B27D33"/>
+    <w:rPr>
+      <w:rFonts w:asciiTheme="majorHAnsi" w:eastAsiaTheme="majorEastAsia" w:hAnsiTheme="majorHAnsi" w:cstheme="majorBidi"/>
+      <w:color w:val="17365D" w:themeColor="text2" w:themeShade="BF"/>
+      <w:spacing w:val="5"/>
+      <w:kern w:val="28"/>
+      <w:sz w:val="52"/>
+      <w:szCs w:val="52"/>
+    </w:rPr>
+  </w:style>
 </w:styles>
 </file>
 
@@ -404,6 +459,45 @@
     <w:semiHidden/>
     <w:unhideWhenUsed/>
   </w:style>
+  <w:style w:type="paragraph" w:styleId="Title">
+    <w:name w:val="Title"/>
+    <w:basedOn w:val="Normal"/>
+    <w:next w:val="Normal"/>
+    <w:link w:val="TitleChar"/>
+    <w:uiPriority w:val="10"/>
+    <w:qFormat/>
+    <w:rsid w:val="00B27D33"/>
+    <w:pPr>
+      <w:pBdr>
+        <w:bottom w:val="single" w:sz="8" w:space="4" w:color="4F81BD" w:themeColor="accent1"/>
+      </w:pBdr>
+      <w:spacing w:after="300" w:line="240" w:lineRule="auto"/>
+      <w:contextualSpacing/>
+    </w:pPr>
+    <w:rPr>
+      <w:rFonts w:asciiTheme="majorHAnsi" w:eastAsiaTheme="majorEastAsia" w:hAnsiTheme="majorHAnsi" w:cstheme="majorBidi"/>
+      <w:color w:val="17365D" w:themeColor="text2" w:themeShade="BF"/>
+      <w:spacing w:val="5"/>
+      <w:kern w:val="28"/>
+      <w:sz w:val="52"/>
+      <w:szCs w:val="52"/>
+    </w:rPr>
+  </w:style>
+  <w:style w:type="character" w:customStyle="1" w:styleId="TitleChar">
+    <w:name w:val="Title Char"/>
+    <w:basedOn w:val="DefaultParagraphFont"/>
+    <w:link w:val="Title"/>
+    <w:uiPriority w:val="10"/>
+    <w:rsid w:val="00B27D33"/>
+    <w:rPr>
+      <w:rFonts w:asciiTheme="majorHAnsi" w:eastAsiaTheme="majorEastAsia" w:hAnsiTheme="majorHAnsi" w:cstheme="majorBidi"/>
+      <w:color w:val="17365D" w:themeColor="text2" w:themeShade="BF"/>
+      <w:spacing w:val="5"/>
+      <w:kern w:val="28"/>
+      <w:sz w:val="52"/>
+      <w:szCs w:val="52"/>
+    </w:rPr>
+  </w:style>
 </w:styles>
 </file>
 

</xml_diff>